<commit_message>
changes in record management system
changes in record management system
</commit_message>
<xml_diff>
--- a/gp assignment.docx
+++ b/gp assignment.docx
@@ -6064,8 +6064,6 @@
             <w:r>
               <w:t xml:space="preserve"> </w:t>
             </w:r>
-            <w:bookmarkStart w:id="0" w:name="_GoBack"/>
-            <w:bookmarkEnd w:id="0"/>
             <w:r>
               <w:t>Undoubtedly, it need to include a function for attendance system. It is expected that now the participant as well as the modules instructor will indeed be ready to submit enrollment information. That operation shall keep a record about that quantity consecutive days that perhaps each learner as well as component leaders completed there attendance, and that would show that knowledge upon that participant's each component leadership's respective individual details</w:t>
             </w:r>
@@ -7659,11 +7657,11 @@
               <w:t xml:space="preserve">Answer: </w:t>
             </w:r>
             <w:r>
-              <w:t xml:space="preserve">Woodlands University had already initiated a separate standard for education achievement across the board by developing a coursework which is forward-thinking, stringent, but also meticulously planned. This rigorous academic program is balanced out by an extensive </w:t>
+              <w:t xml:space="preserve">Woodlands University had already initiated a separate standard for education achievement across the board by developing a coursework which is forward-thinking, stringent, but also meticulously planned. This rigorous academic program is balanced out by an extensive athletics </w:t>
             </w:r>
             <w:r>
               <w:lastRenderedPageBreak/>
-              <w:t>athletics schedule and indeed the potential to cultivate creative expression through engaging creative and cultural activities.</w:t>
+              <w:t>schedule and indeed the potential to cultivate creative expression through engaging creative and cultural activities.</w:t>
             </w:r>
           </w:p>
         </w:tc>
@@ -8956,36 +8954,69 @@
         <w:pStyle w:val="Heading1"/>
       </w:pPr>
       <w:r>
+        <w:t xml:space="preserve">2.1.3.1.1 </w:t>
+      </w:r>
+      <w:r>
         <w:t>Record Management System</w:t>
       </w:r>
-    </w:p>
-    <w:p>
-      <w:pPr>
-        <w:ind w:left="360"/>
-        <w:rPr>
-          <w:sz w:val="28"/>
-          <w:szCs w:val="28"/>
-        </w:rPr>
-      </w:pPr>
-    </w:p>
-    <w:p>
-      <w:pPr>
-        <w:pStyle w:val="ListParagraph"/>
-        <w:ind w:left="1500"/>
-        <w:rPr>
-          <w:sz w:val="28"/>
-          <w:szCs w:val="28"/>
-        </w:rPr>
-      </w:pPr>
+      <w:r>
+        <w:t>:</w:t>
+      </w:r>
+    </w:p>
+    <w:p>
+      <w:pPr>
+        <w:rPr>
+          <w:sz w:val="28"/>
+          <w:szCs w:val="28"/>
+        </w:rPr>
+      </w:pPr>
+      <w:r>
+        <w:rPr>
+          <w:sz w:val="28"/>
+          <w:szCs w:val="28"/>
+        </w:rPr>
+        <w:t>The handling of an institution's information across the whole of the statistics' product lifecycle is just the obligation of a records management system, abbreviated RMS.</w:t>
+      </w:r>
+      <w:r>
+        <w:t xml:space="preserve"> </w:t>
+      </w:r>
+      <w:r>
+        <w:rPr>
+          <w:sz w:val="28"/>
+          <w:szCs w:val="28"/>
+        </w:rPr>
+        <w:t>The management of costs, the maximization of storage, and also the advancement of both the program's energy productivity are the goals of such record management system.</w:t>
+      </w:r>
+    </w:p>
+    <w:p>
+      <w:pPr>
+        <w:rPr>
+          <w:sz w:val="28"/>
+          <w:szCs w:val="28"/>
+        </w:rPr>
+      </w:pPr>
+    </w:p>
+    <w:p>
+      <w:pPr>
+        <w:pStyle w:val="Heading1"/>
+      </w:pPr>
+      <w:r>
+        <w:t>2.1.3.1.2 Student Record/Information portal</w:t>
+      </w:r>
+    </w:p>
+    <w:p/>
+    <w:p/>
+    <w:p/>
+    <w:p>
       <w:r>
         <w:rPr>
           <w:noProof/>
         </w:rPr>
         <w:drawing>
-          <wp:inline distT="0" distB="0" distL="0" distR="0" wp14:anchorId="39C24182" wp14:editId="5FE32C20">
-            <wp:extent cx="4523336" cy="1876567"/>
-            <wp:effectExtent l="0" t="0" r="0" b="9525"/>
-            <wp:docPr id="15" name="Picture 15"/>
+          <wp:inline distT="0" distB="0" distL="0" distR="0" wp14:anchorId="46914687" wp14:editId="601E2B02">
+            <wp:extent cx="5819775" cy="3793904"/>
+            <wp:effectExtent l="0" t="0" r="0" b="0"/>
+            <wp:docPr id="14" name="Picture 14"/>
             <wp:cNvGraphicFramePr>
               <a:graphicFrameLocks xmlns:a="http://schemas.openxmlformats.org/drawingml/2006/main" noChangeAspect="1"/>
             </wp:cNvGraphicFramePr>
@@ -8998,13 +9029,13 @@
                   </pic:nvPicPr>
                   <pic:blipFill rotWithShape="1">
                     <a:blip r:embed="rId9"/>
-                    <a:srcRect l="11260" t="36536" r="28179" b="21793"/>
+                    <a:srcRect l="18910" t="6267" r="5128" b="5698"/>
                     <a:stretch/>
                   </pic:blipFill>
                   <pic:spPr bwMode="auto">
                     <a:xfrm>
                       <a:off x="0" y="0"/>
-                      <a:ext cx="4725167" cy="1960299"/>
+                      <a:ext cx="5848692" cy="3812755"/>
                     </a:xfrm>
                     <a:prstGeom prst="rect">
                       <a:avLst/>
@@ -9028,120 +9059,147 @@
     <w:p>
       <w:pPr>
         <w:rPr>
+          <w:sz w:val="28"/>
+          <w:szCs w:val="28"/>
+        </w:rPr>
+      </w:pPr>
+      <w:r>
+        <w:rPr>
+          <w:sz w:val="28"/>
+          <w:szCs w:val="28"/>
+        </w:rPr>
+        <w:lastRenderedPageBreak/>
+        <w:t>The</w:t>
+      </w:r>
+      <w:r>
+        <w:rPr>
+          <w:sz w:val="28"/>
+          <w:szCs w:val="28"/>
+        </w:rPr>
+        <w:t xml:space="preserve"> administration system is a web-oriented resource that could be utilized to build as well as to develop consumers or conference accounts, produce performance reports, oversee proposed in this thesis on representative of account holder, as well as to handle advertising for the institution’s possess m</w:t>
+      </w:r>
+      <w:r>
+        <w:rPr>
+          <w:sz w:val="28"/>
+          <w:szCs w:val="28"/>
+        </w:rPr>
+        <w:t>anagement.</w:t>
+      </w:r>
+      <w:r>
+        <w:rPr>
+          <w:sz w:val="28"/>
+          <w:szCs w:val="28"/>
+        </w:rPr>
+        <w:t xml:space="preserve"> </w:t>
+      </w:r>
+    </w:p>
+    <w:p>
+      <w:pPr>
+        <w:rPr>
+          <w:sz w:val="28"/>
+          <w:szCs w:val="28"/>
+        </w:rPr>
+      </w:pPr>
+      <w:r>
+        <w:rPr>
+          <w:sz w:val="28"/>
+          <w:szCs w:val="28"/>
+        </w:rPr>
+        <w:t>For example: Nile admin portal have many functionalities than the above portal</w:t>
+      </w:r>
+      <w:r>
+        <w:rPr>
+          <w:sz w:val="28"/>
+          <w:szCs w:val="28"/>
+          <w:lang w:val="en-GB"/>
+        </w:rPr>
+        <w:t xml:space="preserve">. </w:t>
+      </w:r>
+      <w:r>
+        <w:rPr>
+          <w:sz w:val="28"/>
+          <w:szCs w:val="28"/>
+          <w:lang w:val="en-GB"/>
+        </w:rPr>
+        <w:t>For Admin,</w:t>
+      </w:r>
+      <w:r>
+        <w:rPr>
+          <w:sz w:val="28"/>
+          <w:szCs w:val="28"/>
+          <w:lang w:val="en-GB"/>
+        </w:rPr>
+        <w:t xml:space="preserve"> </w:t>
+      </w:r>
+      <w:r>
+        <w:rPr>
+          <w:sz w:val="28"/>
+          <w:szCs w:val="28"/>
+          <w:lang w:val="en-GB"/>
+        </w:rPr>
+        <w:t>They provide authorization for the users like student and other professor.</w:t>
+      </w:r>
+      <w:r>
+        <w:rPr>
+          <w:sz w:val="28"/>
+          <w:szCs w:val="28"/>
+          <w:lang w:val="en-GB"/>
+        </w:rPr>
+        <w:t xml:space="preserve"> Admin portal helps to built the content in the portal. In nile, we have many different functionalities provided by the admin that helps the user to look after the course and other activities.</w:t>
+      </w:r>
+      <w:r>
+        <w:rPr>
+          <w:sz w:val="28"/>
+          <w:szCs w:val="28"/>
+          <w:lang w:val="en-GB"/>
+        </w:rPr>
+        <w:t xml:space="preserve"> Admin portal helps to authorized the ID .</w:t>
+      </w:r>
+      <w:r>
+        <w:rPr>
+          <w:sz w:val="28"/>
+          <w:szCs w:val="28"/>
+          <w:lang w:val="en-GB"/>
+        </w:rPr>
+        <w:t xml:space="preserve"> In universities, admin portal is different from the other portal as tit provides the access to the only registered people in the university.</w:t>
+      </w:r>
+    </w:p>
+    <w:p>
+      <w:pPr>
+        <w:pStyle w:val="ListParagraph"/>
+        <w:ind w:left="1500"/>
+        <w:rPr>
           <w:sz w:val="24"/>
           <w:szCs w:val="24"/>
-          <w:lang w:val="en-GB"/>
-        </w:rPr>
-      </w:pPr>
-      <w:r>
+        </w:rPr>
+      </w:pPr>
+    </w:p>
+    <w:p>
+      <w:pPr>
+        <w:pStyle w:val="Heading1"/>
+      </w:pPr>
+      <w:r>
+        <w:t>2.1.3.1.3 Student Record/Information portal</w:t>
+      </w:r>
+    </w:p>
+    <w:p>
+      <w:pPr>
+        <w:pStyle w:val="ListParagraph"/>
+        <w:ind w:left="1500"/>
         <w:rPr>
           <w:sz w:val="24"/>
           <w:szCs w:val="24"/>
         </w:rPr>
-        <w:t>To begin, the aforementioned site provides detailed information about students, but the Nile does not provide any such particular information about users</w:t>
-      </w:r>
-      <w:r>
-        <w:rPr>
-          <w:sz w:val="24"/>
-          <w:szCs w:val="24"/>
-        </w:rPr>
-        <w:t>. This will be convenient for the whole user to understand any academic tasks although from the above layout there's really no relevant course activities.</w:t>
-      </w:r>
-    </w:p>
-    <w:p>
-      <w:pPr>
-        <w:rPr>
-          <w:sz w:val="24"/>
-          <w:szCs w:val="24"/>
-          <w:lang w:val="en-GB"/>
-        </w:rPr>
-      </w:pPr>
-      <w:r>
-        <w:rPr>
-          <w:sz w:val="24"/>
-          <w:szCs w:val="24"/>
-          <w:lang w:val="en-GB"/>
-        </w:rPr>
-        <w:t xml:space="preserve"> The aforementioned site doesn't have t</w:t>
-      </w:r>
-      <w:r>
-        <w:rPr>
-          <w:sz w:val="24"/>
-          <w:szCs w:val="24"/>
-          <w:lang w:val="en-GB"/>
-        </w:rPr>
-        <w:t>hat many capabilities like Nile</w:t>
-      </w:r>
-      <w:r>
-        <w:rPr>
-          <w:sz w:val="24"/>
-          <w:szCs w:val="24"/>
-          <w:lang w:val="en-GB"/>
-        </w:rPr>
-        <w:t xml:space="preserve">. In </w:t>
-      </w:r>
-      <w:r>
-        <w:rPr>
-          <w:sz w:val="24"/>
-          <w:szCs w:val="24"/>
-          <w:lang w:val="en-GB"/>
-        </w:rPr>
-        <w:t>Nile</w:t>
-      </w:r>
-      <w:r>
-        <w:rPr>
-          <w:sz w:val="24"/>
-          <w:szCs w:val="24"/>
-          <w:lang w:val="en-GB"/>
-        </w:rPr>
-        <w:t>, we can observe current and previous grades as well as the next courses which we are intending to study even though the above features just does not have the sort of functions.</w:t>
-      </w:r>
-    </w:p>
-    <w:p>
-      <w:pPr>
-        <w:pStyle w:val="ListParagraph"/>
-        <w:ind w:left="1500"/>
-        <w:rPr>
-          <w:sz w:val="24"/>
-          <w:szCs w:val="24"/>
-        </w:rPr>
-      </w:pPr>
-    </w:p>
-    <w:p>
-      <w:pPr>
-        <w:pStyle w:val="ListParagraph"/>
-        <w:ind w:left="1500"/>
-        <w:rPr>
-          <w:sz w:val="24"/>
-          <w:szCs w:val="24"/>
-        </w:rPr>
-      </w:pPr>
-      <w:r>
-        <w:rPr>
-          <w:sz w:val="24"/>
-          <w:szCs w:val="24"/>
-        </w:rPr>
-        <w:t xml:space="preserve">2.1.3.1.2. Student </w:t>
-      </w:r>
-    </w:p>
-    <w:p>
-      <w:pPr>
-        <w:pStyle w:val="ListParagraph"/>
-        <w:ind w:left="1500"/>
-        <w:rPr>
-          <w:sz w:val="24"/>
-          <w:szCs w:val="24"/>
-        </w:rPr>
       </w:pPr>
       <w:r>
         <w:rPr>
           <w:noProof/>
         </w:rPr>
         <w:drawing>
-          <wp:inline distT="0" distB="0" distL="0" distR="0" wp14:anchorId="37923083" wp14:editId="09A4F812">
-            <wp:extent cx="4052383" cy="2195002"/>
-            <wp:effectExtent l="0" t="0" r="5715" b="0"/>
-            <wp:docPr id="16" name="Picture 16"/>
+          <wp:inline distT="0" distB="0" distL="0" distR="0" wp14:anchorId="5F8F9F5D" wp14:editId="3CFC83AA">
+            <wp:extent cx="4133850" cy="2581275"/>
+            <wp:effectExtent l="0" t="0" r="0" b="9525"/>
+            <wp:docPr id="18" name="Picture 18"/>
             <wp:cNvGraphicFramePr>
               <a:graphicFrameLocks xmlns:a="http://schemas.openxmlformats.org/drawingml/2006/main" noChangeAspect="1"/>
             </wp:cNvGraphicFramePr>
@@ -9154,13 +9212,13 @@
                   </pic:nvPicPr>
                   <pic:blipFill rotWithShape="1">
                     <a:blip r:embed="rId10"/>
-                    <a:srcRect l="157" t="6420" r="1158" b="4968"/>
+                    <a:srcRect l="17617" t="7177" r="2743" b="4415"/>
                     <a:stretch/>
                   </pic:blipFill>
                   <pic:spPr bwMode="auto">
                     <a:xfrm>
                       <a:off x="0" y="0"/>
-                      <a:ext cx="4136749" cy="2240699"/>
+                      <a:ext cx="4144992" cy="2588232"/>
                     </a:xfrm>
                     <a:prstGeom prst="rect">
                       <a:avLst/>
@@ -9184,6 +9242,144 @@
     <w:p>
       <w:pPr>
         <w:rPr>
+          <w:sz w:val="28"/>
+          <w:szCs w:val="28"/>
+        </w:rPr>
+      </w:pPr>
+      <w:r>
+        <w:rPr>
+          <w:sz w:val="28"/>
+          <w:szCs w:val="28"/>
+        </w:rPr>
+        <w:t>The student information portal is browser application that was developed only with intention of making both the college's</w:t>
+      </w:r>
+      <w:r>
+        <w:rPr>
+          <w:sz w:val="28"/>
+          <w:szCs w:val="28"/>
+        </w:rPr>
+        <w:t xml:space="preserve"> process and everyday life easier</w:t>
+      </w:r>
+      <w:r>
+        <w:rPr>
+          <w:sz w:val="28"/>
+          <w:szCs w:val="28"/>
+        </w:rPr>
+        <w:t>. Its primary emphasis is now on records management, which encompasses a variety of features like the simple increase of the number students throughout admission, the upkeep of academic qualifications such as exam results and attendance, and many extra things.</w:t>
+      </w:r>
+    </w:p>
+    <w:p>
+      <w:pPr>
+        <w:rPr>
+          <w:sz w:val="28"/>
+          <w:szCs w:val="28"/>
+        </w:rPr>
+      </w:pPr>
+      <w:r>
+        <w:rPr>
+          <w:sz w:val="28"/>
+          <w:szCs w:val="28"/>
+        </w:rPr>
+        <w:lastRenderedPageBreak/>
+        <w:t xml:space="preserve">While comparing the </w:t>
+      </w:r>
+      <w:r>
+        <w:rPr>
+          <w:sz w:val="28"/>
+          <w:szCs w:val="28"/>
+        </w:rPr>
+        <w:t xml:space="preserve">student </w:t>
+      </w:r>
+      <w:r>
+        <w:rPr>
+          <w:sz w:val="28"/>
+          <w:szCs w:val="28"/>
+        </w:rPr>
+        <w:t>portal</w:t>
+      </w:r>
+      <w:r>
+        <w:rPr>
+          <w:sz w:val="28"/>
+          <w:szCs w:val="28"/>
+        </w:rPr>
+        <w:t xml:space="preserve"> with the nile</w:t>
+      </w:r>
+      <w:r>
+        <w:rPr>
+          <w:sz w:val="28"/>
+          <w:szCs w:val="28"/>
+        </w:rPr>
+        <w:t xml:space="preserve"> student portal</w:t>
+      </w:r>
+      <w:r>
+        <w:rPr>
+          <w:sz w:val="28"/>
+          <w:szCs w:val="28"/>
+        </w:rPr>
+        <w:t xml:space="preserve">. The learning management system is one of significant for the student which assists to examine the module courses and other activities. The abovementioned site displays various sort of capabilities like </w:t>
+      </w:r>
+      <w:r>
+        <w:rPr>
+          <w:sz w:val="28"/>
+          <w:szCs w:val="28"/>
+        </w:rPr>
+        <w:t>submission of assignment</w:t>
+      </w:r>
+      <w:r>
+        <w:rPr>
+          <w:sz w:val="28"/>
+          <w:szCs w:val="28"/>
+        </w:rPr>
+        <w:t xml:space="preserve">, </w:t>
+      </w:r>
+      <w:r>
+        <w:rPr>
+          <w:sz w:val="28"/>
+          <w:szCs w:val="28"/>
+        </w:rPr>
+        <w:t xml:space="preserve">providing assignments </w:t>
+      </w:r>
+      <w:r>
+        <w:rPr>
+          <w:sz w:val="28"/>
+          <w:szCs w:val="28"/>
+        </w:rPr>
+        <w:t>and many other. Comparative with the ni</w:t>
+      </w:r>
+      <w:r>
+        <w:rPr>
+          <w:sz w:val="28"/>
+          <w:szCs w:val="28"/>
+        </w:rPr>
+        <w:t xml:space="preserve">le illustrates that there is many more </w:t>
+      </w:r>
+      <w:r>
+        <w:rPr>
+          <w:sz w:val="28"/>
+          <w:szCs w:val="28"/>
+        </w:rPr>
+        <w:t>e</w:t>
+      </w:r>
+      <w:r>
+        <w:rPr>
+          <w:sz w:val="28"/>
+          <w:szCs w:val="28"/>
+        </w:rPr>
+        <w:t xml:space="preserve">quivalent functionality in nile, </w:t>
+      </w:r>
+      <w:r>
+        <w:rPr>
+          <w:sz w:val="28"/>
+          <w:szCs w:val="28"/>
+        </w:rPr>
+        <w:t>can see the module activities that the module leader has provided , assignment submission, exams all functionalities will be in the nile.</w:t>
+      </w:r>
+    </w:p>
+    <w:p>
+      <w:pPr>
+        <w:pStyle w:val="ListParagraph"/>
+        <w:ind w:left="1500"/>
+        <w:rPr>
           <w:sz w:val="24"/>
           <w:szCs w:val="24"/>
         </w:rPr>
@@ -9193,8 +9389,7 @@
           <w:sz w:val="24"/>
           <w:szCs w:val="24"/>
         </w:rPr>
-        <w:lastRenderedPageBreak/>
-        <w:t>Comparison from the above student site with the nile. The learning management system is one of significant for the student which assists to examine the module courses and other activities. The abovementioned site displays various sort of capabilities like billing, Administration and many other. Comparative with the nile illustrates that there isn't equivalent functionality in nile but in nile we can access the course module like forthcoming modules, ongoing modules etc that would be more simpler for learning.</w:t>
+        <w:t xml:space="preserve">   </w:t>
       </w:r>
     </w:p>
     <w:p>
@@ -9206,12 +9401,31 @@
           <w:szCs w:val="24"/>
         </w:rPr>
       </w:pPr>
-      <w:r>
-        <w:rPr>
-          <w:sz w:val="24"/>
-          <w:szCs w:val="24"/>
-        </w:rPr>
-        <w:t xml:space="preserve">   </w:t>
+    </w:p>
+    <w:p>
+      <w:pPr>
+        <w:pStyle w:val="Heading1"/>
+      </w:pPr>
+      <w:r>
+        <w:t>2.1.3.2.</w:t>
+      </w:r>
+      <w:r>
+        <w:t>Development Relevant legislation :</w:t>
+      </w:r>
+    </w:p>
+    <w:p>
+      <w:pPr>
+        <w:rPr>
+          <w:sz w:val="28"/>
+          <w:szCs w:val="28"/>
+        </w:rPr>
+      </w:pPr>
+      <w:r>
+        <w:rPr>
+          <w:sz w:val="28"/>
+          <w:szCs w:val="28"/>
+        </w:rPr>
+        <w:t>This encompasses legislation to encrypt the information as per the specifications, reform efforts, tracking progressive policies, legislative the basic component for operating society. Consequently, whenever designing application, the program needs to observe specific standards to accomplish quality assurance with in process. Obviously, it's really the primary objective of regulation seems to be establish the optimum software reliability cause of such it works out cheaper plus reduce workers exposure to hazardous. Most of the other acts are highlighted elsewhere here:</w:t>
       </w:r>
     </w:p>
     <w:p>
@@ -9219,41 +9433,8 @@
         <w:pStyle w:val="ListParagraph"/>
         <w:ind w:left="1500"/>
         <w:rPr>
-          <w:sz w:val="24"/>
-          <w:szCs w:val="24"/>
-        </w:rPr>
-      </w:pPr>
-    </w:p>
-    <w:p>
-      <w:pPr>
-        <w:pStyle w:val="Heading1"/>
-      </w:pPr>
-      <w:r>
-        <w:t>Development Relevant legislation :</w:t>
-      </w:r>
-    </w:p>
-    <w:p>
-      <w:pPr>
-        <w:rPr>
-          <w:sz w:val="24"/>
-          <w:szCs w:val="24"/>
-        </w:rPr>
-      </w:pPr>
-      <w:r>
-        <w:rPr>
-          <w:sz w:val="24"/>
-          <w:szCs w:val="24"/>
-        </w:rPr>
-        <w:t>This encompasses legislation to encrypt the information as per the specifications, reform efforts, tracking progressive policies, legislative the basic component for operating society. Consequently, whenever designing application, the program needs to observe specific standards to accomplish quality assurance with in process. Obviously, it's really the primary objective of regulation seems to be establish the optimum software reliability cause of such it works out cheaper plus reduce workers exposure to hazardous. Most of the other acts are highlighted elsewhere here:</w:t>
-      </w:r>
-    </w:p>
-    <w:p>
-      <w:pPr>
-        <w:pStyle w:val="ListParagraph"/>
-        <w:ind w:left="1500"/>
-        <w:rPr>
-          <w:sz w:val="24"/>
-          <w:szCs w:val="24"/>
+          <w:sz w:val="28"/>
+          <w:szCs w:val="28"/>
         </w:rPr>
       </w:pPr>
     </w:p>
@@ -9265,35 +9446,35 @@
           <w:numId w:val="4"/>
         </w:numPr>
         <w:rPr>
-          <w:sz w:val="24"/>
-          <w:szCs w:val="24"/>
-        </w:rPr>
-      </w:pPr>
-      <w:r>
-        <w:rPr>
-          <w:sz w:val="24"/>
-          <w:szCs w:val="24"/>
+          <w:sz w:val="28"/>
+          <w:szCs w:val="28"/>
+        </w:rPr>
+      </w:pPr>
+      <w:r>
+        <w:rPr>
+          <w:sz w:val="28"/>
+          <w:szCs w:val="28"/>
         </w:rPr>
         <w:t>Communication Act</w:t>
       </w:r>
       <w:r>
         <w:rPr>
-          <w:sz w:val="24"/>
-          <w:szCs w:val="24"/>
+          <w:sz w:val="28"/>
+          <w:szCs w:val="28"/>
         </w:rPr>
         <w:t xml:space="preserve"> </w:t>
       </w:r>
       <w:r>
         <w:rPr>
-          <w:sz w:val="24"/>
-          <w:szCs w:val="24"/>
+          <w:sz w:val="28"/>
+          <w:szCs w:val="28"/>
         </w:rPr>
         <w:t>of 1934</w:t>
       </w:r>
       <w:r>
         <w:rPr>
-          <w:sz w:val="24"/>
-          <w:szCs w:val="24"/>
+          <w:sz w:val="28"/>
+          <w:szCs w:val="28"/>
         </w:rPr>
         <w:t>:</w:t>
       </w:r>
@@ -9301,14 +9482,14 @@
     <w:p>
       <w:pPr>
         <w:rPr>
-          <w:sz w:val="24"/>
-          <w:szCs w:val="24"/>
-        </w:rPr>
-      </w:pPr>
-      <w:r>
-        <w:rPr>
-          <w:sz w:val="24"/>
-          <w:szCs w:val="24"/>
+          <w:sz w:val="28"/>
+          <w:szCs w:val="28"/>
+        </w:rPr>
+      </w:pPr>
+      <w:r>
+        <w:rPr>
+          <w:sz w:val="28"/>
+          <w:szCs w:val="28"/>
         </w:rPr>
         <w:t>The Communication Act of 1934 created the National Communication systems Commission, an independently U.S. authority regulatory authority for aspects of international telecommunications via broadcast, t.v, fiber, as well as, ultimately, spacecraft. The Communications Act aims to protect people facing pressure on web. During pretty recently technological economy, social networking sites may sometimes be utilized by individuals to express harmful statements.</w:t>
       </w:r>
@@ -9318,8 +9499,8 @@
         <w:pStyle w:val="ListParagraph"/>
         <w:ind w:left="2220"/>
         <w:rPr>
-          <w:sz w:val="24"/>
-          <w:szCs w:val="24"/>
+          <w:sz w:val="28"/>
+          <w:szCs w:val="28"/>
         </w:rPr>
       </w:pPr>
     </w:p>
@@ -9331,14 +9512,14 @@
           <w:numId w:val="4"/>
         </w:numPr>
         <w:rPr>
-          <w:sz w:val="24"/>
-          <w:szCs w:val="24"/>
-        </w:rPr>
-      </w:pPr>
-      <w:r>
-        <w:rPr>
-          <w:sz w:val="24"/>
-          <w:szCs w:val="24"/>
+          <w:sz w:val="28"/>
+          <w:szCs w:val="28"/>
+        </w:rPr>
+      </w:pPr>
+      <w:r>
+        <w:rPr>
+          <w:sz w:val="28"/>
+          <w:szCs w:val="28"/>
         </w:rPr>
         <w:t>The Computer Misuse Act:</w:t>
       </w:r>
@@ -9346,29 +9527,37 @@
     <w:p>
       <w:pPr>
         <w:rPr>
-          <w:sz w:val="24"/>
-          <w:szCs w:val="24"/>
-        </w:rPr>
-      </w:pPr>
-      <w:r>
-        <w:rPr>
-          <w:sz w:val="24"/>
-          <w:szCs w:val="24"/>
-        </w:rPr>
-        <w:t>The Computer Misuse Act is a federal law which governs as to if individuals are permitted to exploit devices or perform operations mostly on application platform. The legislation inhibits all personally identifiable information to somehow have devoured through big troubles.</w:t>
-      </w:r>
-    </w:p>
-    <w:p>
-      <w:pPr>
-        <w:rPr>
-          <w:sz w:val="24"/>
-          <w:szCs w:val="24"/>
-        </w:rPr>
-      </w:pPr>
-      <w:r>
-        <w:rPr>
-          <w:sz w:val="24"/>
-          <w:szCs w:val="24"/>
+          <w:sz w:val="28"/>
+          <w:szCs w:val="28"/>
+        </w:rPr>
+      </w:pPr>
+      <w:r>
+        <w:rPr>
+          <w:sz w:val="28"/>
+          <w:szCs w:val="28"/>
+        </w:rPr>
+        <w:t xml:space="preserve">The Computer Misuse Act is a federal law which governs as to if individuals are permitted to exploit devices or perform operations mostly on application </w:t>
+      </w:r>
+      <w:r>
+        <w:rPr>
+          <w:sz w:val="28"/>
+          <w:szCs w:val="28"/>
+        </w:rPr>
+        <w:lastRenderedPageBreak/>
+        <w:t>platform. The legislation inhibits all personally identifiable information to somehow have devoured through big troubles.</w:t>
+      </w:r>
+    </w:p>
+    <w:p>
+      <w:pPr>
+        <w:rPr>
+          <w:sz w:val="28"/>
+          <w:szCs w:val="28"/>
+        </w:rPr>
+      </w:pPr>
+      <w:r>
+        <w:rPr>
+          <w:sz w:val="28"/>
+          <w:szCs w:val="28"/>
         </w:rPr>
         <w:t>This implies for accessing to such a software platform and capture private information as well as to pose a risk to that same equipment only with assist by viral infection something absolutely forbidden.</w:t>
       </w:r>
@@ -9376,14 +9565,14 @@
     <w:p>
       <w:pPr>
         <w:rPr>
-          <w:sz w:val="24"/>
-          <w:szCs w:val="24"/>
-        </w:rPr>
-      </w:pPr>
-      <w:r>
-        <w:rPr>
-          <w:sz w:val="24"/>
-          <w:szCs w:val="24"/>
+          <w:sz w:val="28"/>
+          <w:szCs w:val="28"/>
+        </w:rPr>
+      </w:pPr>
+      <w:r>
+        <w:rPr>
+          <w:sz w:val="28"/>
+          <w:szCs w:val="28"/>
         </w:rPr>
         <w:t>Unlawfully change for access or damage to computers, that encompasses: malicious as well as unregulated deletion to systems or information</w:t>
       </w:r>
@@ -9396,17 +9585,173 @@
           <w:numId w:val="4"/>
         </w:numPr>
         <w:rPr>
+          <w:sz w:val="28"/>
+          <w:szCs w:val="28"/>
+        </w:rPr>
+      </w:pPr>
+      <w:r>
+        <w:rPr>
+          <w:sz w:val="28"/>
+          <w:szCs w:val="28"/>
+        </w:rPr>
+        <w:t>Data Protection Act:</w:t>
+      </w:r>
+    </w:p>
+    <w:p>
+      <w:pPr>
+        <w:rPr>
+          <w:sz w:val="28"/>
+          <w:szCs w:val="28"/>
+        </w:rPr>
+      </w:pPr>
+      <w:r>
+        <w:rPr>
+          <w:sz w:val="28"/>
+          <w:szCs w:val="28"/>
+        </w:rPr>
+        <w:t>The Data Protection Act strives to defend everyone that has personally identifiable information maintained on either a computer. It's really fundamental just because it produces necessary guideline for such institution to receive its personally identifiable information, to safeguard its appropriate records topic, to execute its laws. This protection act safeguards the essential sources of evidence from even being misappropriated through maintaining that because an user obtains direct exposure to subscriber information or may amend everything appropriate to most their requirement.</w:t>
+      </w:r>
+    </w:p>
+    <w:p>
+      <w:pPr>
+        <w:rPr>
+          <w:sz w:val="28"/>
+          <w:szCs w:val="28"/>
+        </w:rPr>
+      </w:pPr>
+      <w:r>
+        <w:rPr>
+          <w:sz w:val="28"/>
+          <w:szCs w:val="28"/>
+        </w:rPr>
+        <w:t xml:space="preserve">    </w:t>
+      </w:r>
+      <w:r>
+        <w:rPr>
+          <w:sz w:val="28"/>
+          <w:szCs w:val="28"/>
+        </w:rPr>
+        <w:t>In order to transfer personally identifiable data, an application requiring authorization for doing</w:t>
+      </w:r>
+      <w:r>
+        <w:rPr>
+          <w:sz w:val="28"/>
+          <w:szCs w:val="28"/>
+        </w:rPr>
+        <w:t xml:space="preserve"> </w:t>
+      </w:r>
+      <w:r>
+        <w:rPr>
+          <w:sz w:val="28"/>
+          <w:szCs w:val="28"/>
+        </w:rPr>
+        <w:t>so it must be submitted either by supervisor of such collection. The data owner outlines which information is protected, why they desire to maintain this and who has accessibility to all of it. Act will be much more defensive as per its characteristics sealing ahead to it would be additional secretive</w:t>
+      </w:r>
+      <w:r>
+        <w:rPr>
+          <w:sz w:val="28"/>
+          <w:szCs w:val="28"/>
+        </w:rPr>
+        <w:t>.</w:t>
+      </w:r>
+    </w:p>
+    <w:p>
+      <w:pPr>
+        <w:pStyle w:val="Heading1"/>
+        <w:rPr>
+          <w:sz w:val="28"/>
+          <w:szCs w:val="28"/>
+        </w:rPr>
+      </w:pPr>
+    </w:p>
+    <w:p>
+      <w:pPr>
+        <w:pStyle w:val="Heading1"/>
+      </w:pPr>
+      <w:r>
+        <w:t xml:space="preserve">2.1.3.2.1 </w:t>
+      </w:r>
+      <w:r>
+        <w:t>Equality Act:</w:t>
+      </w:r>
+    </w:p>
+    <w:p>
+      <w:pPr>
+        <w:rPr>
+          <w:sz w:val="28"/>
+          <w:szCs w:val="28"/>
+        </w:rPr>
+      </w:pPr>
+      <w:r>
+        <w:rPr>
+          <w:sz w:val="28"/>
+          <w:szCs w:val="28"/>
+        </w:rPr>
+        <w:t xml:space="preserve">From the vantage point of information privacy as well as discrimination legislation, the above paper outlines its notion of "Artificial impartiality" towards individuals with impairments. The revised Act retains this provision, but lowers the barrier. Individuals with autism will not be "substantially disadvantaged" throughout the foreseeable especially indicative of the general public. Originally, an item can never be used by a handicapped person if it was "impossible or unreasonable difficult." In light of the many ways in which disability prejudice and </w:t>
+      </w:r>
+      <w:r>
+        <w:rPr>
+          <w:sz w:val="28"/>
+          <w:szCs w:val="28"/>
+        </w:rPr>
+        <w:lastRenderedPageBreak/>
+        <w:t>security requirements regulations vary from those that apply towards other protected groups, such investigation shows that somehow a strategic objective to Artificial fairness is required.</w:t>
+      </w:r>
+    </w:p>
+    <w:p>
+      <w:pPr>
+        <w:pStyle w:val="ListParagraph"/>
+        <w:ind w:left="1500"/>
+        <w:rPr>
+          <w:sz w:val="28"/>
+          <w:szCs w:val="28"/>
+        </w:rPr>
+      </w:pPr>
+      <w:r>
+        <w:rPr>
+          <w:sz w:val="28"/>
+          <w:szCs w:val="28"/>
+        </w:rPr>
+        <w:t xml:space="preserve">    </w:t>
+      </w:r>
+    </w:p>
+    <w:p>
+      <w:pPr>
+        <w:rPr>
+          <w:sz w:val="28"/>
+          <w:szCs w:val="28"/>
+        </w:rPr>
+      </w:pPr>
+      <w:r>
+        <w:rPr>
+          <w:sz w:val="28"/>
+          <w:szCs w:val="28"/>
+        </w:rPr>
+        <w:t xml:space="preserve">    </w:t>
+      </w:r>
+      <w:r>
+        <w:rPr>
+          <w:sz w:val="28"/>
+          <w:szCs w:val="28"/>
+        </w:rPr>
+        <w:t>For individuals with autism, the Current Legislation (2010) helps streamline employment equity constitution besides delivering protection measures for nine "discrimination laws," also including Artificial intelligence - based equality for individuals with autism, demonstrating how merging privacy security but instead individual freedom bill permits exciting challenges for impairment organizations and  electronics organizations.</w:t>
+      </w:r>
+    </w:p>
+    <w:p>
+      <w:pPr>
+        <w:rPr>
           <w:sz w:val="24"/>
           <w:szCs w:val="24"/>
         </w:rPr>
       </w:pPr>
-      <w:r>
+    </w:p>
+    <w:p>
+      <w:pPr>
         <w:rPr>
           <w:sz w:val="24"/>
           <w:szCs w:val="24"/>
         </w:rPr>
-        <w:t>Data Protection Act:</w:t>
-      </w:r>
+      </w:pPr>
     </w:p>
     <w:p>
       <w:pPr>
@@ -9415,229 +9760,94 @@
           <w:szCs w:val="24"/>
         </w:rPr>
       </w:pPr>
-      <w:r>
+    </w:p>
+    <w:p>
+      <w:pPr>
         <w:rPr>
           <w:sz w:val="24"/>
           <w:szCs w:val="24"/>
         </w:rPr>
+      </w:pPr>
+    </w:p>
+    <w:p>
+      <w:pPr>
+        <w:pStyle w:val="Heading1"/>
+      </w:pPr>
+      <w:r>
+        <w:t>2.1.3.2.2. General Data Protection Regulation(GDPR):</w:t>
+      </w:r>
+    </w:p>
+    <w:p>
+      <w:pPr>
+        <w:rPr>
+          <w:sz w:val="28"/>
+          <w:szCs w:val="28"/>
+        </w:rPr>
+      </w:pPr>
+      <w:r>
+        <w:rPr>
+          <w:sz w:val="28"/>
+          <w:szCs w:val="28"/>
+        </w:rPr>
+        <w:t>The General Data Protection Regulation (GDPR) seems to be the most comprehensive information as well as data integrity legislation mostly in nation, while then it was enforced since May 2018. Corporations everywhere then innovation pursue nor accumulate information about individuals with in European Union (EU) are subject to government regulation, despite the reality that they have been formulated but instead approved mostly by European Union. And according to regulatory frameworks, personally identifiable conventional data processing of individual persons who have been located in the European Economic Area (EEA) must be processed in accordance with certain terms and conditions but instead specifications. This same legislation needs to apply toward the certain endeavor of it's own spot rather than which of the data subjects' residency status or accommodation has always been encoding personally identifiable information who've been domiciled inside this EEA.</w:t>
+      </w:r>
+    </w:p>
+    <w:p>
+      <w:pPr>
+        <w:rPr>
+          <w:sz w:val="28"/>
+          <w:szCs w:val="28"/>
+        </w:rPr>
+      </w:pPr>
+    </w:p>
+    <w:p>
+      <w:pPr>
+        <w:rPr>
+          <w:sz w:val="28"/>
+          <w:szCs w:val="28"/>
+        </w:rPr>
+      </w:pPr>
+      <w:r>
+        <w:rPr>
+          <w:sz w:val="28"/>
+          <w:szCs w:val="28"/>
+        </w:rPr>
+        <w:t xml:space="preserve">Designers produced these webpage for function as little more than a reference in small and medium enterprise proprietors who would be grappling through special </w:t>
+      </w:r>
+      <w:r>
+        <w:rPr>
+          <w:sz w:val="28"/>
+          <w:szCs w:val="28"/>
+        </w:rPr>
         <w:lastRenderedPageBreak/>
-        <w:t>The Data Protection Act strives to defend everyone that has personally identifiable information maintained on either a computer. It's really fundamental just because it produces necessary guideline for such institution to receive its personally identifiable information, to safeguard its appropriate records topic, to execute its laws. This protection act safeguards the essential sources of evidence from even being misappropriated through maintaining that because an user obtains direct exposure to subscriber information or may amend everything appropriate to most their requirement.</w:t>
-      </w:r>
-    </w:p>
-    <w:p>
-      <w:pPr>
-        <w:rPr>
-          <w:sz w:val="24"/>
-          <w:szCs w:val="24"/>
-        </w:rPr>
-      </w:pPr>
-      <w:r>
-        <w:rPr>
-          <w:sz w:val="24"/>
-          <w:szCs w:val="24"/>
-        </w:rPr>
-        <w:t xml:space="preserve">    </w:t>
-      </w:r>
-      <w:r>
-        <w:rPr>
-          <w:sz w:val="24"/>
-          <w:szCs w:val="24"/>
-        </w:rPr>
-        <w:t>In order to transfer personally identifiable data, an application requiring authorization for doing</w:t>
-      </w:r>
-      <w:r>
-        <w:rPr>
-          <w:sz w:val="24"/>
-          <w:szCs w:val="24"/>
-        </w:rPr>
-        <w:t xml:space="preserve"> </w:t>
-      </w:r>
-      <w:r>
-        <w:rPr>
-          <w:sz w:val="24"/>
-          <w:szCs w:val="24"/>
-        </w:rPr>
-        <w:t>so it must be submitted either by supervisor of such collection. The data owner outlines which information is protected, why they desire to maintain this and who has accessibility to all of it. Act will be much more defensive as per its characteristics sealing ahead to it would be additional secretive</w:t>
-      </w:r>
-      <w:r>
-        <w:rPr>
-          <w:sz w:val="24"/>
-          <w:szCs w:val="24"/>
-        </w:rPr>
-        <w:t>.</w:t>
-      </w:r>
-    </w:p>
-    <w:p>
-      <w:pPr>
-        <w:pStyle w:val="Heading1"/>
-      </w:pPr>
-    </w:p>
-    <w:p>
-      <w:pPr>
-        <w:pStyle w:val="Heading1"/>
-      </w:pPr>
-      <w:r>
-        <w:t>Equality Act:</w:t>
-      </w:r>
-    </w:p>
-    <w:p>
-      <w:pPr>
-        <w:rPr>
-          <w:sz w:val="24"/>
-          <w:szCs w:val="24"/>
-        </w:rPr>
-      </w:pPr>
-      <w:r>
-        <w:rPr>
-          <w:sz w:val="24"/>
-          <w:szCs w:val="24"/>
-        </w:rPr>
-        <w:t>From the vantage point of information privacy as well as discrimination legislation, the above paper outlines its notion of "Artificial impartiality" towards individuals with impairments. The revised Act retains this provision, but lowers the barrier. Individuals with autism will not be "substantially disadvantaged" throughout the foreseeable especially indicative of the general public. Originally, an item can never be used by a handicapped person if it was "impossible or unreasonable difficult." In light of the many ways in which disability prejudice and security requirements regulations vary from those that apply towards other protected groups, such investigation shows that somehow a strategic objective to Artificial fairness is required.</w:t>
-      </w:r>
-    </w:p>
-    <w:p>
-      <w:pPr>
-        <w:pStyle w:val="ListParagraph"/>
-        <w:ind w:left="1500"/>
-        <w:rPr>
-          <w:sz w:val="24"/>
-          <w:szCs w:val="24"/>
-        </w:rPr>
-      </w:pPr>
-      <w:r>
-        <w:rPr>
-          <w:sz w:val="24"/>
-          <w:szCs w:val="24"/>
-        </w:rPr>
-        <w:t xml:space="preserve">    </w:t>
-      </w:r>
-    </w:p>
-    <w:p>
-      <w:pPr>
-        <w:rPr>
-          <w:sz w:val="24"/>
-          <w:szCs w:val="24"/>
-        </w:rPr>
-      </w:pPr>
-      <w:r>
-        <w:rPr>
-          <w:sz w:val="24"/>
-          <w:szCs w:val="24"/>
-        </w:rPr>
-        <w:t xml:space="preserve">    </w:t>
-      </w:r>
-      <w:r>
-        <w:rPr>
-          <w:sz w:val="24"/>
-          <w:szCs w:val="24"/>
-        </w:rPr>
-        <w:t>For individuals with autism, the Current Legislation (2010) helps streamline employment equity constitution besides delivering protection measures for nine "discrimination laws," also including Artificial intelligence - based equality for individuals with autism, demonstrating how merging privacy security but instead individual freedom bill permits exciting challenges for impairment organizations and  electronics organizations.</w:t>
-      </w:r>
-    </w:p>
-    <w:p>
-      <w:pPr>
-        <w:rPr>
-          <w:sz w:val="24"/>
-          <w:szCs w:val="24"/>
-        </w:rPr>
-      </w:pPr>
-    </w:p>
-    <w:p>
-      <w:pPr>
-        <w:rPr>
-          <w:sz w:val="24"/>
-          <w:szCs w:val="24"/>
-        </w:rPr>
-      </w:pPr>
-    </w:p>
-    <w:p>
-      <w:pPr>
-        <w:rPr>
-          <w:sz w:val="24"/>
-          <w:szCs w:val="24"/>
-        </w:rPr>
-      </w:pPr>
-    </w:p>
-    <w:p>
-      <w:pPr>
-        <w:rPr>
-          <w:sz w:val="24"/>
-          <w:szCs w:val="24"/>
-        </w:rPr>
-      </w:pPr>
-    </w:p>
-    <w:p>
-      <w:pPr>
-        <w:pStyle w:val="Heading1"/>
-      </w:pPr>
-      <w:r>
-        <w:lastRenderedPageBreak/>
-        <w:t>2.1.3.2.2. General Data Protection Regulation(GDPR):</w:t>
-      </w:r>
-    </w:p>
-    <w:p>
-      <w:pPr>
-        <w:rPr>
-          <w:sz w:val="24"/>
-          <w:szCs w:val="24"/>
-        </w:rPr>
-      </w:pPr>
-      <w:r>
-        <w:rPr>
-          <w:sz w:val="24"/>
-          <w:szCs w:val="24"/>
-        </w:rPr>
-        <w:t>The General Data Protection Regulation (GDPR) seems to be the most comprehensive information as well as data integrity legislation mostly in nation, while then it was enforced since May 2018. Corporations everywhere then innovation pursue nor accumulate information about individuals with in European Union (EU) are subject to government regulation, despite the reality that they have been formulated but instead approved mostly by European Union. And according to regulatory frameworks, personally identifiable conventional data processing of individual persons who have been located in the European Economic Area (EEA) must be processed in accordance with certain terms and conditions but instead specifications. This same legislation needs to apply toward the certain endeavor of it's own spot rather than which of the data subjects' residency status or accommodation has always been encoding personally identifiable information who've been domiciled inside this EEA.</w:t>
-      </w:r>
-    </w:p>
-    <w:p>
-      <w:pPr>
-        <w:rPr>
-          <w:sz w:val="24"/>
-          <w:szCs w:val="24"/>
-        </w:rPr>
-      </w:pPr>
-    </w:p>
-    <w:p>
-      <w:pPr>
-        <w:rPr>
-          <w:sz w:val="24"/>
-          <w:szCs w:val="24"/>
-        </w:rPr>
-      </w:pPr>
-      <w:r>
-        <w:rPr>
-          <w:sz w:val="24"/>
-          <w:szCs w:val="24"/>
-        </w:rPr>
-        <w:t>Designers produced these webpage for function as little more than a reference in small and medium enterprise proprietors who would be grappling through special issues. Although its generally aimed being a substitution or expert assistance, this might help elucidate whether companies will emphasis its Existing regulatory initiatives. Subsequently, the European Data Protection Law, that provided essential database privacy and anonymity regulations and from which national sovereign country founded its very specific corresponding legislation, was adopted in 1995 by the EU.</w:t>
-      </w:r>
-    </w:p>
-    <w:p>
-      <w:pPr>
-        <w:rPr>
-          <w:sz w:val="24"/>
-          <w:szCs w:val="24"/>
-        </w:rPr>
-      </w:pPr>
-      <w:r>
-        <w:rPr>
-          <w:sz w:val="24"/>
-          <w:szCs w:val="24"/>
+        <w:t>issues. Although its generally aimed being a substitution or expert assistance, this might help elucidate whether companies will emphasis its Existing regulatory initiatives. Subsequently, the European Data Protection Law, that provided essential database privacy and anonymity regulations and from which national sovereign country founded its very specific corresponding legislation, was adopted in 1995 by the EU.</w:t>
+      </w:r>
+    </w:p>
+    <w:p>
+      <w:pPr>
+        <w:rPr>
+          <w:sz w:val="28"/>
+          <w:szCs w:val="28"/>
+        </w:rPr>
+      </w:pPr>
+      <w:r>
+        <w:rPr>
+          <w:sz w:val="28"/>
+          <w:szCs w:val="28"/>
         </w:rPr>
         <w:t>T</w:t>
       </w:r>
       <w:r>
         <w:rPr>
-          <w:sz w:val="24"/>
-          <w:szCs w:val="24"/>
+          <w:sz w:val="28"/>
+          <w:szCs w:val="28"/>
         </w:rPr>
         <w:t>he most important aspects of the GDPR's regulatory framework</w:t>
       </w:r>
       <w:r>
         <w:rPr>
-          <w:sz w:val="24"/>
-          <w:szCs w:val="24"/>
+          <w:sz w:val="28"/>
+          <w:szCs w:val="28"/>
         </w:rPr>
         <w:t xml:space="preserve"> are:</w:t>
       </w:r>
@@ -9650,14 +9860,14 @@
           <w:numId w:val="8"/>
         </w:numPr>
         <w:rPr>
-          <w:sz w:val="24"/>
-          <w:szCs w:val="24"/>
-        </w:rPr>
-      </w:pPr>
-      <w:r>
-        <w:rPr>
-          <w:sz w:val="24"/>
-          <w:szCs w:val="24"/>
+          <w:sz w:val="28"/>
+          <w:szCs w:val="28"/>
+        </w:rPr>
+      </w:pPr>
+      <w:r>
+        <w:rPr>
+          <w:sz w:val="28"/>
+          <w:szCs w:val="28"/>
         </w:rPr>
         <w:t>Data Security:</w:t>
       </w:r>
@@ -9666,35 +9876,28 @@
       <w:pPr>
         <w:pStyle w:val="ListParagraph"/>
         <w:rPr>
-          <w:sz w:val="24"/>
-          <w:szCs w:val="24"/>
-        </w:rPr>
-      </w:pPr>
-      <w:r>
-        <w:rPr>
-          <w:sz w:val="24"/>
-          <w:szCs w:val="24"/>
+          <w:sz w:val="28"/>
+          <w:szCs w:val="28"/>
+        </w:rPr>
+      </w:pPr>
+      <w:r>
+        <w:rPr>
+          <w:sz w:val="28"/>
+          <w:szCs w:val="28"/>
         </w:rPr>
         <w:t xml:space="preserve">Countermeasures can also include something from compelling corporate colleagues to </w:t>
       </w:r>
       <w:r>
         <w:rPr>
-          <w:sz w:val="24"/>
-          <w:szCs w:val="24"/>
-        </w:rPr>
-        <w:t>involve</w:t>
-      </w:r>
-      <w:r>
-        <w:rPr>
-          <w:sz w:val="24"/>
-          <w:szCs w:val="24"/>
-        </w:rPr>
-        <w:t>d</w:t>
-      </w:r>
-      <w:r>
-        <w:rPr>
-          <w:sz w:val="24"/>
-          <w:szCs w:val="24"/>
+          <w:sz w:val="28"/>
+          <w:szCs w:val="28"/>
+        </w:rPr>
+        <w:t>involved</w:t>
+      </w:r>
+      <w:r>
+        <w:rPr>
+          <w:sz w:val="28"/>
+          <w:szCs w:val="28"/>
         </w:rPr>
         <w:t xml:space="preserve"> in the proposed authorization all domains in which identifiable information is given through dealing using service providers who just use point encrypted communications as element on standard security procedures.</w:t>
       </w:r>
@@ -9703,8 +9906,8 @@
       <w:pPr>
         <w:pStyle w:val="ListParagraph"/>
         <w:rPr>
-          <w:sz w:val="24"/>
-          <w:szCs w:val="24"/>
+          <w:sz w:val="28"/>
+          <w:szCs w:val="28"/>
         </w:rPr>
       </w:pPr>
     </w:p>
@@ -9716,139 +9919,351 @@
           <w:numId w:val="8"/>
         </w:numPr>
         <w:rPr>
+          <w:sz w:val="28"/>
+          <w:szCs w:val="28"/>
+        </w:rPr>
+      </w:pPr>
+      <w:r>
+        <w:rPr>
+          <w:sz w:val="28"/>
+          <w:szCs w:val="28"/>
+        </w:rPr>
+        <w:t>Data protection officers:</w:t>
+      </w:r>
+    </w:p>
+    <w:p>
+      <w:pPr>
+        <w:pStyle w:val="ListParagraph"/>
+        <w:rPr>
+          <w:sz w:val="28"/>
+          <w:szCs w:val="28"/>
+        </w:rPr>
+      </w:pPr>
+      <w:r>
+        <w:rPr>
+          <w:sz w:val="28"/>
+          <w:szCs w:val="28"/>
+        </w:rPr>
+        <w:t xml:space="preserve">The recruitment of either a relevant authority seems specified per Article 37. A privacy shielding executive (DPO) has always been compelled whereas if manufacturing has always been decided to carry </w:t>
+      </w:r>
+      <w:r>
+        <w:rPr>
+          <w:sz w:val="28"/>
+          <w:szCs w:val="28"/>
+        </w:rPr>
+        <w:t xml:space="preserve">around by a competent official </w:t>
+      </w:r>
+      <w:r>
+        <w:rPr>
+          <w:sz w:val="28"/>
+          <w:szCs w:val="28"/>
+        </w:rPr>
+        <w:t xml:space="preserve">excluding the perhaps tribunal of law or autonomous legal security agencies starting to </w:t>
+      </w:r>
+      <w:r>
+        <w:rPr>
+          <w:sz w:val="28"/>
+          <w:szCs w:val="28"/>
+        </w:rPr>
+        <w:t>intervene throughout with there legislative capabilities</w:t>
+      </w:r>
+      <w:r>
+        <w:rPr>
+          <w:sz w:val="28"/>
+          <w:szCs w:val="28"/>
+        </w:rPr>
+        <w:t>, whereas negation secondary processes incorporate detailed and timely oversight of information assets on such a wide dimension, but instead whether a secondary processes implicate special subgroups of information collected as well as personally identifiable accused of convicted felon prosecutions as well as misdemeanors  or sometimes when the secondary processes necessitate systematical oversight of information assets on such a sizeable spectrum . There are indeed a numerous advantages to keeping everyone occupying such capacity. Through summary, individuals are responsible for ensuring that the General data protection regulation was indeed adopted and implemented only within agency, recommending employees concerning his\her information privacy accountabilities,</w:t>
+      </w:r>
+      <w:r>
+        <w:rPr>
+          <w:sz w:val="28"/>
+          <w:szCs w:val="28"/>
+        </w:rPr>
+        <w:t xml:space="preserve"> </w:t>
+      </w:r>
+      <w:r>
+        <w:rPr>
+          <w:sz w:val="28"/>
+          <w:szCs w:val="28"/>
+        </w:rPr>
+        <w:t>under</w:t>
+      </w:r>
+      <w:r>
+        <w:rPr>
+          <w:sz w:val="28"/>
+          <w:szCs w:val="28"/>
+        </w:rPr>
+        <w:t xml:space="preserve"> </w:t>
+      </w:r>
+      <w:r>
+        <w:rPr>
+          <w:sz w:val="28"/>
+          <w:szCs w:val="28"/>
+        </w:rPr>
+        <w:t>going</w:t>
+      </w:r>
+      <w:r>
+        <w:rPr>
+          <w:sz w:val="28"/>
+          <w:szCs w:val="28"/>
+        </w:rPr>
+        <w:t xml:space="preserve"> </w:t>
+      </w:r>
+      <w:r>
+        <w:rPr>
+          <w:sz w:val="28"/>
+          <w:szCs w:val="28"/>
+        </w:rPr>
+        <w:t>information privacy workshops, quality assessment but rather supervising Compliance with relevant, as well as striking a balance with policy makers.</w:t>
+      </w:r>
+    </w:p>
+    <w:p>
+      <w:pPr>
+        <w:pStyle w:val="ListParagraph"/>
+        <w:rPr>
           <w:sz w:val="24"/>
           <w:szCs w:val="24"/>
         </w:rPr>
       </w:pPr>
-      <w:r>
+    </w:p>
+    <w:p>
+      <w:pPr>
+        <w:pStyle w:val="ListParagraph"/>
         <w:rPr>
           <w:sz w:val="24"/>
           <w:szCs w:val="24"/>
         </w:rPr>
-        <w:t>Data protection officers:</w:t>
-      </w:r>
-    </w:p>
-    <w:p>
-      <w:pPr>
-        <w:pStyle w:val="ListParagraph"/>
+      </w:pPr>
+      <w:r>
+        <w:rPr>
+          <w:rStyle w:val="Heading1Char"/>
+        </w:rPr>
+        <w:t>2.1.3.2.3. Educational Relevant Legislation</w:t>
+      </w:r>
+      <w:r>
         <w:rPr>
           <w:sz w:val="24"/>
           <w:szCs w:val="24"/>
         </w:rPr>
-      </w:pPr>
-      <w:r>
+        <w:t>:</w:t>
+      </w:r>
+    </w:p>
+    <w:p>
+      <w:pPr>
         <w:rPr>
           <w:sz w:val="24"/>
           <w:szCs w:val="24"/>
         </w:rPr>
-        <w:t xml:space="preserve">The recruitment of either a relevant authority seems specified per Article 37. A privacy shielding executive (DPO) has always been compelled whereas if manufacturing has always been decided to carry </w:t>
-      </w:r>
-      <w:r>
+      </w:pPr>
+    </w:p>
+    <w:p>
+      <w:pPr>
+        <w:pStyle w:val="ListParagraph"/>
         <w:rPr>
           <w:sz w:val="24"/>
           <w:szCs w:val="24"/>
         </w:rPr>
-        <w:t xml:space="preserve">around by a competent official </w:t>
-      </w:r>
-      <w:r>
+      </w:pPr>
+    </w:p>
+    <w:p>
+      <w:pPr>
+        <w:pStyle w:val="ListParagraph"/>
         <w:rPr>
           <w:sz w:val="24"/>
           <w:szCs w:val="24"/>
         </w:rPr>
-        <w:t xml:space="preserve">excluding the perhaps tribunal of law or autonomous legal security agencies starting to </w:t>
-      </w:r>
-      <w:r>
+      </w:pPr>
+    </w:p>
+    <w:p>
+      <w:pPr>
+        <w:pStyle w:val="ListParagraph"/>
         <w:rPr>
           <w:sz w:val="24"/>
           <w:szCs w:val="24"/>
         </w:rPr>
-        <w:t>intervene throughout with there legislative capabilities</w:t>
-      </w:r>
-      <w:r>
+      </w:pPr>
+    </w:p>
+    <w:p>
+      <w:pPr>
+        <w:pStyle w:val="ListParagraph"/>
         <w:rPr>
           <w:sz w:val="24"/>
           <w:szCs w:val="24"/>
         </w:rPr>
-        <w:t xml:space="preserve">, whereas negation secondary processes incorporate detailed and timely oversight of information assets on such a wide dimension, but instead whether a secondary processes implicate special subgroups of information collected as well as personally identifiable accused of convicted felon prosecutions as well as misdemeanors  or sometimes when the secondary processes necessitate systematical oversight of information assets on such a sizeable spectrum . There are </w:t>
-      </w:r>
-      <w:r>
+      </w:pPr>
+    </w:p>
+    <w:p>
+      <w:pPr>
+        <w:pStyle w:val="Heading1"/>
+      </w:pPr>
+      <w:r>
+        <w:t>2.1.4.3.3 Academ</w:t>
+      </w:r>
+      <w:r>
+        <w:t>ic literature review</w:t>
+      </w:r>
+      <w:r>
+        <w:t>:</w:t>
+      </w:r>
+    </w:p>
+    <w:p>
+      <w:pPr>
         <w:rPr>
           <w:sz w:val="24"/>
           <w:szCs w:val="24"/>
         </w:rPr>
-        <w:lastRenderedPageBreak/>
-        <w:t>indeed a numerous advantages to keeping everyone occupying such capacity. Through summary, individuals are responsible for ensuring that the General data protection regulation was indeed adopted and implemented only within agency, recommending employees concerning his\her information privacy accountabilities,</w:t>
-      </w:r>
-      <w:r>
+      </w:pPr>
+    </w:p>
+    <w:p>
+      <w:pPr>
+        <w:rPr>
+          <w:sz w:val="28"/>
+          <w:szCs w:val="28"/>
+        </w:rPr>
+      </w:pPr>
+      <w:r>
+        <w:rPr>
+          <w:sz w:val="28"/>
+          <w:szCs w:val="28"/>
+        </w:rPr>
+        <w:t>This research study seems to be a document that summarizes which thus illustrates level of expertise of something like relevant research material about any predefined matter besides arranging it all in contextual.</w:t>
+      </w:r>
+    </w:p>
+    <w:p>
+      <w:pPr>
+        <w:pStyle w:val="ListParagraph"/>
         <w:rPr>
           <w:sz w:val="24"/>
           <w:szCs w:val="24"/>
         </w:rPr>
-        <w:t xml:space="preserve"> </w:t>
-      </w:r>
-      <w:r>
+      </w:pPr>
+    </w:p>
+    <w:p>
+      <w:pPr>
+        <w:pStyle w:val="ListParagraph"/>
         <w:rPr>
           <w:sz w:val="24"/>
           <w:szCs w:val="24"/>
         </w:rPr>
-        <w:t>under</w:t>
-      </w:r>
-      <w:r>
+      </w:pPr>
+    </w:p>
+    <w:p>
+      <w:pPr>
+        <w:pStyle w:val="ListParagraph"/>
         <w:rPr>
           <w:sz w:val="24"/>
           <w:szCs w:val="24"/>
         </w:rPr>
-        <w:t xml:space="preserve"> </w:t>
-      </w:r>
-      <w:r>
+      </w:pPr>
+    </w:p>
+    <w:p>
+      <w:pPr>
+        <w:pStyle w:val="ListParagraph"/>
         <w:rPr>
           <w:sz w:val="24"/>
           <w:szCs w:val="24"/>
         </w:rPr>
-        <w:t>going</w:t>
-      </w:r>
-      <w:r>
-        <w:rPr>
-          <w:sz w:val="24"/>
-          <w:szCs w:val="24"/>
-        </w:rPr>
-        <w:t xml:space="preserve"> </w:t>
-      </w:r>
-      <w:r>
-        <w:rPr>
-          <w:sz w:val="24"/>
-          <w:szCs w:val="24"/>
-        </w:rPr>
-        <w:t>information privacy workshops, quality assessment but rather supervising Compliance with relevant, as well as striking a balance with policy makers.</w:t>
-      </w:r>
-    </w:p>
-    <w:p>
-      <w:pPr>
-        <w:pStyle w:val="ListParagraph"/>
-        <w:rPr>
-          <w:sz w:val="24"/>
-          <w:szCs w:val="24"/>
-        </w:rPr>
-      </w:pPr>
-    </w:p>
-    <w:p>
-      <w:pPr>
-        <w:pStyle w:val="ListParagraph"/>
-        <w:rPr>
-          <w:sz w:val="24"/>
-          <w:szCs w:val="24"/>
-        </w:rPr>
-      </w:pPr>
-      <w:r>
-        <w:rPr>
-          <w:rStyle w:val="Heading1Char"/>
-        </w:rPr>
-        <w:t>2.1.3.2.3. Educational Relevant Legislation</w:t>
-      </w:r>
-      <w:r>
-        <w:rPr>
-          <w:sz w:val="24"/>
-          <w:szCs w:val="24"/>
+      </w:pPr>
+    </w:p>
+    <w:p>
+      <w:pPr>
+        <w:pStyle w:val="Heading1"/>
+      </w:pPr>
+      <w:r>
+        <w:t>2.1.3.3.1 Example project relevant research</w:t>
+      </w:r>
+    </w:p>
+    <w:p>
+      <w:pPr>
+        <w:pStyle w:val="Heading1"/>
+      </w:pPr>
+    </w:p>
+    <w:p>
+      <w:pPr>
+        <w:pStyle w:val="Heading1"/>
+      </w:pPr>
+    </w:p>
+    <w:p>
+      <w:pPr>
+        <w:pStyle w:val="Heading1"/>
+      </w:pPr>
+      <w:r>
+        <w:t>2.1.3.3.2 Development Relevant Implications of Research:</w:t>
+      </w:r>
+    </w:p>
+    <w:p>
+      <w:pPr>
+        <w:rPr>
+          <w:sz w:val="28"/>
+          <w:szCs w:val="28"/>
+        </w:rPr>
+      </w:pPr>
+      <w:r>
+        <w:rPr>
+          <w:sz w:val="28"/>
+          <w:szCs w:val="28"/>
+        </w:rPr>
+        <w:t xml:space="preserve"> The relevant of such a venture is indeed the level with which the conclusion of the effort is anticipated to really be effective when applied to that certain objective, which itself is either going to really be described by the assessment or through the initiative that must be presented. It thus signifies that perhaps the implications of such an endeavor must be closely linked to certain shot on target, but through the scenario of overall experiments, which purpose seemed to remain the expansion of our empirical evidence. But even so, it can even be closely linked to even more specific socio - environmental economic advantages for our society from occasionally. During this last perspective, a project that focuses more important than one that </w:t>
+      </w:r>
+      <w:bookmarkStart w:id="0" w:name="_GoBack"/>
+      <w:bookmarkEnd w:id="0"/>
+      <w:r>
+        <w:rPr>
+          <w:sz w:val="28"/>
+          <w:szCs w:val="28"/>
+        </w:rPr>
+        <w:t>investigates pro</w:t>
+      </w:r>
+      <w:r>
+        <w:rPr>
+          <w:sz w:val="28"/>
+          <w:szCs w:val="28"/>
+        </w:rPr>
+        <w:t>jects</w:t>
+      </w:r>
+      <w:r>
+        <w:rPr>
+          <w:sz w:val="28"/>
+          <w:szCs w:val="28"/>
+        </w:rPr>
+        <w:t>.</w:t>
+      </w:r>
+    </w:p>
+    <w:p>
+      <w:pPr>
+        <w:rPr>
+          <w:sz w:val="28"/>
+          <w:szCs w:val="28"/>
+        </w:rPr>
+      </w:pPr>
+      <w:r>
+        <w:rPr>
+          <w:sz w:val="28"/>
+          <w:szCs w:val="28"/>
+        </w:rPr>
+        <w:lastRenderedPageBreak/>
+        <w:t>For the purpose of providing learners with the possibility to learn organized techniques of implementing automation, development classes are becoming an increasingly prevalent educational option.</w:t>
+      </w:r>
+    </w:p>
+    <w:p>
+      <w:pPr>
+        <w:pStyle w:val="Heading1"/>
+        <w:rPr>
+          <w:lang w:val="en-GB"/>
+        </w:rPr>
+      </w:pPr>
+      <w:r>
+        <w:t xml:space="preserve">2.1.3.4 </w:t>
+      </w:r>
+      <w:r>
+        <w:rPr>
+          <w:lang w:val="en-GB"/>
+        </w:rPr>
+        <w:t>User Group Questionnaires</w:t>
+      </w:r>
+      <w:r>
+        <w:rPr>
+          <w:lang w:val="en-GB"/>
         </w:rPr>
         <w:t>:</w:t>
       </w:r>
@@ -9856,145 +10271,81 @@
     <w:p>
       <w:pPr>
         <w:rPr>
-          <w:sz w:val="24"/>
-          <w:szCs w:val="24"/>
-        </w:rPr>
-      </w:pPr>
-    </w:p>
-    <w:p>
-      <w:pPr>
-        <w:pStyle w:val="ListParagraph"/>
-        <w:rPr>
-          <w:sz w:val="24"/>
-          <w:szCs w:val="24"/>
-        </w:rPr>
-      </w:pPr>
-    </w:p>
-    <w:p>
-      <w:pPr>
-        <w:pStyle w:val="ListParagraph"/>
-        <w:rPr>
-          <w:sz w:val="24"/>
-          <w:szCs w:val="24"/>
-        </w:rPr>
-      </w:pPr>
-    </w:p>
-    <w:p>
-      <w:pPr>
-        <w:pStyle w:val="ListParagraph"/>
-        <w:rPr>
-          <w:sz w:val="24"/>
-          <w:szCs w:val="24"/>
-        </w:rPr>
-      </w:pPr>
-    </w:p>
-    <w:p>
-      <w:pPr>
-        <w:pStyle w:val="ListParagraph"/>
-        <w:rPr>
-          <w:sz w:val="24"/>
-          <w:szCs w:val="24"/>
+          <w:sz w:val="28"/>
+          <w:szCs w:val="28"/>
+          <w:lang w:val="en-GB"/>
+        </w:rPr>
+      </w:pPr>
+      <w:r>
+        <w:rPr>
+          <w:sz w:val="28"/>
+          <w:szCs w:val="28"/>
+          <w:lang w:val="en-GB"/>
+        </w:rPr>
+        <w:t>The completion of the questionnaires will result in the compilation of an enduring recording of the direct and individual perspectives of the user groups. Information about a large number of students is collected and maintained by Woodland Universities.</w:t>
+      </w:r>
+    </w:p>
+    <w:p>
+      <w:pPr>
+        <w:rPr>
+          <w:sz w:val="28"/>
+          <w:szCs w:val="28"/>
+          <w:lang w:val="en-GB"/>
+        </w:rPr>
+      </w:pPr>
+      <w:r>
+        <w:rPr>
+          <w:sz w:val="28"/>
+          <w:szCs w:val="28"/>
+          <w:lang w:val="en-GB"/>
+        </w:rPr>
+        <w:t>A structure composed of features has been developed in terms of understanding the requirements of passengers for multifunctional travel planners. A research was designed to determine the relevance of the various features in order to identify the actual demands of the different users.</w:t>
+      </w:r>
+    </w:p>
+    <w:p>
+      <w:pPr>
+        <w:rPr>
+          <w:sz w:val="28"/>
+          <w:szCs w:val="28"/>
+          <w:lang w:val="en-GB"/>
         </w:rPr>
       </w:pPr>
     </w:p>
     <w:p>
       <w:pPr>
         <w:pStyle w:val="Heading1"/>
-      </w:pPr>
-      <w:r>
-        <w:t>2.1.4.3.3 Academ</w:t>
-      </w:r>
-      <w:r>
-        <w:t>ic literature review</w:t>
-      </w:r>
-      <w:r>
+        <w:rPr>
+          <w:lang w:val="en-GB"/>
+        </w:rPr>
+      </w:pPr>
+      <w:r>
+        <w:rPr>
+          <w:lang w:val="en-GB"/>
+        </w:rPr>
+        <w:t>2.1.3.4.1 Student Experience Questionnaire</w:t>
+      </w:r>
+      <w:r>
+        <w:rPr>
+          <w:lang w:val="en-GB"/>
+        </w:rPr>
         <w:t>:</w:t>
       </w:r>
     </w:p>
     <w:p>
       <w:pPr>
         <w:rPr>
-          <w:sz w:val="24"/>
-          <w:szCs w:val="24"/>
-        </w:rPr>
-      </w:pPr>
-    </w:p>
-    <w:p>
-      <w:pPr>
-        <w:rPr>
-          <w:sz w:val="24"/>
-          <w:szCs w:val="24"/>
-        </w:rPr>
-      </w:pPr>
-      <w:r>
-        <w:rPr>
-          <w:sz w:val="24"/>
-          <w:szCs w:val="24"/>
-        </w:rPr>
-        <w:t>This research study seems to be a document that summarizes which thus illustrates level of expertise of something like relevant research material about any predefined matter besides arranging it all in contextual.</w:t>
-      </w:r>
-    </w:p>
-    <w:p>
-      <w:pPr>
-        <w:pStyle w:val="ListParagraph"/>
-        <w:rPr>
-          <w:sz w:val="24"/>
-          <w:szCs w:val="24"/>
-        </w:rPr>
-      </w:pPr>
-    </w:p>
-    <w:p>
-      <w:pPr>
-        <w:pStyle w:val="ListParagraph"/>
-        <w:rPr>
-          <w:sz w:val="24"/>
-          <w:szCs w:val="24"/>
-        </w:rPr>
-      </w:pPr>
-    </w:p>
-    <w:p>
-      <w:pPr>
-        <w:pStyle w:val="ListParagraph"/>
-        <w:rPr>
-          <w:sz w:val="24"/>
-          <w:szCs w:val="24"/>
-        </w:rPr>
-      </w:pPr>
-    </w:p>
-    <w:p>
-      <w:pPr>
-        <w:pStyle w:val="ListParagraph"/>
-        <w:rPr>
-          <w:sz w:val="24"/>
-          <w:szCs w:val="24"/>
-        </w:rPr>
-      </w:pPr>
-    </w:p>
-    <w:p>
-      <w:pPr>
-        <w:pStyle w:val="Heading1"/>
-      </w:pPr>
-      <w:r>
-        <w:t>2.1.3.3.1 Example project relevant research</w:t>
-      </w:r>
-    </w:p>
-    <w:p>
-      <w:pPr>
-        <w:pStyle w:val="Heading1"/>
-      </w:pPr>
-    </w:p>
-    <w:p>
-      <w:pPr>
-        <w:pStyle w:val="Heading1"/>
-      </w:pPr>
-    </w:p>
-    <w:p>
-      <w:pPr>
-        <w:pStyle w:val="Heading1"/>
-      </w:pPr>
-      <w:r>
-        <w:t>2.1.3.3.2 Development Relevant Implications of Research:</w:t>
-      </w:r>
+          <w:lang w:val="en-GB"/>
+        </w:rPr>
+      </w:pPr>
+    </w:p>
+    <w:p>
+      <w:pPr>
+        <w:rPr>
+          <w:sz w:val="28"/>
+          <w:szCs w:val="28"/>
+          <w:lang w:val="en-GB"/>
+        </w:rPr>
+      </w:pPr>
     </w:p>
     <w:sectPr>
       <w:pgSz w:w="12240" w:h="15840"/>
@@ -14605,7 +14956,7 @@
     <w:lsdException w:name="List Number 3" w:semiHidden="1" w:unhideWhenUsed="1"/>
     <w:lsdException w:name="List Number 4" w:semiHidden="1" w:unhideWhenUsed="1"/>
     <w:lsdException w:name="List Number 5" w:semiHidden="1" w:unhideWhenUsed="1"/>
-    <w:lsdException w:name="Title" w:uiPriority="10" w:qFormat="1"/>
+    <w:lsdException w:name="Title" w:uiPriority="0" w:qFormat="1"/>
     <w:lsdException w:name="Closing" w:semiHidden="1" w:unhideWhenUsed="1"/>
     <w:lsdException w:name="Signature" w:semiHidden="1" w:unhideWhenUsed="1"/>
     <w:lsdException w:name="Default Paragraph Font" w:semiHidden="1" w:uiPriority="1" w:unhideWhenUsed="1"/>
@@ -15120,6 +15471,35 @@
       <w:szCs w:val="32"/>
     </w:rPr>
   </w:style>
+  <w:style w:type="paragraph" w:styleId="Title">
+    <w:name w:val="Title"/>
+    <w:basedOn w:val="Normal"/>
+    <w:link w:val="TitleChar"/>
+    <w:qFormat/>
+    <w:rsid w:val="00ED0E95"/>
+    <w:pPr>
+      <w:spacing w:after="0" w:line="240" w:lineRule="auto"/>
+      <w:jc w:val="center"/>
+    </w:pPr>
+    <w:rPr>
+      <w:rFonts w:ascii="Arial" w:eastAsia="Times New Roman" w:hAnsi="Arial" w:cs="Times New Roman"/>
+      <w:sz w:val="32"/>
+      <w:szCs w:val="24"/>
+      <w:lang w:val="x-none"/>
+    </w:rPr>
+  </w:style>
+  <w:style w:type="character" w:customStyle="1" w:styleId="TitleChar">
+    <w:name w:val="Title Char"/>
+    <w:basedOn w:val="DefaultParagraphFont"/>
+    <w:link w:val="Title"/>
+    <w:rsid w:val="00ED0E95"/>
+    <w:rPr>
+      <w:rFonts w:ascii="Arial" w:eastAsia="Times New Roman" w:hAnsi="Arial" w:cs="Times New Roman"/>
+      <w:sz w:val="32"/>
+      <w:szCs w:val="24"/>
+      <w:lang w:val="x-none"/>
+    </w:rPr>
+  </w:style>
 </w:styles>
 </file>
 

</xml_diff>